<commit_message>
Updated readme.docx                     Updated user profile
</commit_message>
<xml_diff>
--- a/README.docx
+++ b/README.docx
@@ -175,12 +175,12 @@
             <wp:extent cx="5734050" cy="2806700"/>
             <wp:effectExtent b="0" l="0" r="0" t="0"/>
             <wp:wrapSquare wrapText="bothSides" distB="114300" distT="114300" distL="114300" distR="114300"/>
-            <wp:docPr id="2" name="image3.png"/>
+            <wp:docPr id="2" name="image2.png"/>
             <a:graphic>
               <a:graphicData uri="http://schemas.openxmlformats.org/drawingml/2006/picture">
                 <pic:pic>
                   <pic:nvPicPr>
-                    <pic:cNvPr id="0" name="image3.png"/>
+                    <pic:cNvPr id="0" name="image2.png"/>
                     <pic:cNvPicPr preferRelativeResize="0"/>
                   </pic:nvPicPr>
                   <pic:blipFill>
@@ -343,12 +343,12 @@
           <wp:inline distB="114300" distT="114300" distL="114300" distR="114300">
             <wp:extent cx="4293224" cy="2795588"/>
             <wp:effectExtent b="0" l="0" r="0" t="0"/>
-            <wp:docPr id="3" name="image2.png"/>
+            <wp:docPr id="3" name="image1.png"/>
             <a:graphic>
               <a:graphicData uri="http://schemas.openxmlformats.org/drawingml/2006/picture">
                 <pic:pic>
                   <pic:nvPicPr>
-                    <pic:cNvPr id="0" name="image2.png"/>
+                    <pic:cNvPr id="0" name="image1.png"/>
                     <pic:cNvPicPr preferRelativeResize="0"/>
                   </pic:nvPicPr>
                   <pic:blipFill>
@@ -395,7 +395,7 @@
       <w:pPr>
         <w:numPr>
           <w:ilvl w:val="0"/>
-          <w:numId w:val="3"/>
+          <w:numId w:val="4"/>
         </w:numPr>
         <w:ind w:left="720" w:hanging="360"/>
         <w:rPr>
@@ -417,7 +417,7 @@
       <w:pPr>
         <w:numPr>
           <w:ilvl w:val="0"/>
-          <w:numId w:val="3"/>
+          <w:numId w:val="4"/>
         </w:numPr>
         <w:ind w:left="720" w:hanging="360"/>
         <w:rPr>
@@ -439,7 +439,7 @@
       <w:pPr>
         <w:numPr>
           <w:ilvl w:val="0"/>
-          <w:numId w:val="3"/>
+          <w:numId w:val="4"/>
         </w:numPr>
         <w:ind w:left="720" w:hanging="360"/>
         <w:rPr>
@@ -481,7 +481,7 @@
       <w:pPr>
         <w:numPr>
           <w:ilvl w:val="0"/>
-          <w:numId w:val="3"/>
+          <w:numId w:val="4"/>
         </w:numPr>
         <w:ind w:left="720" w:hanging="360"/>
         <w:rPr>
@@ -516,12 +516,12 @@
           <wp:inline distB="114300" distT="114300" distL="114300" distR="114300">
             <wp:extent cx="5734050" cy="1057275"/>
             <wp:effectExtent b="0" l="0" r="0" t="0"/>
-            <wp:docPr id="1" name="image1.png"/>
+            <wp:docPr id="1" name="image3.png"/>
             <a:graphic>
               <a:graphicData uri="http://schemas.openxmlformats.org/drawingml/2006/picture">
                 <pic:pic>
                   <pic:nvPicPr>
-                    <pic:cNvPr id="0" name="image1.png"/>
+                    <pic:cNvPr id="0" name="image3.png"/>
                     <pic:cNvPicPr preferRelativeResize="0"/>
                   </pic:nvPicPr>
                   <pic:blipFill>
@@ -555,7 +555,7 @@
       <w:pPr>
         <w:numPr>
           <w:ilvl w:val="0"/>
-          <w:numId w:val="4"/>
+          <w:numId w:val="5"/>
         </w:numPr>
         <w:ind w:left="720" w:hanging="360"/>
         <w:rPr>
@@ -581,10 +581,203 @@
     <w:p>
       <w:pPr>
         <w:rPr>
-          <w:sz w:val="36"/>
-          <w:szCs w:val="36"/>
-        </w:rPr>
-      </w:pPr>
+          <w:color w:val="0000ff"/>
+          <w:sz w:val="48"/>
+          <w:szCs w:val="48"/>
+        </w:rPr>
+      </w:pPr>
+      <w:r>
+        <w:rPr>
+          <w:color w:val="0000ff"/>
+          <w:sz w:val="48"/>
+          <w:szCs w:val="48"/>
+          <w:rtl w:val="0"/>
+        </w:rPr>
+        <w:t xml:space="preserve">Please use the following accounts for testing purposes:</w:t>
+      </w:r>
+    </w:p>
+    <w:p>
+      <w:pPr>
+        <w:rPr>
+          <w:color w:val="0000ff"/>
+          <w:sz w:val="48"/>
+          <w:szCs w:val="48"/>
+        </w:rPr>
+      </w:pPr>
+      <w:r>
+        <w:rPr>
+          <w:rtl w:val="0"/>
+        </w:rPr>
+      </w:r>
+    </w:p>
+    <w:p>
+      <w:pPr>
+        <w:rPr>
+          <w:sz w:val="36"/>
+          <w:szCs w:val="36"/>
+        </w:rPr>
+      </w:pPr>
+      <w:r>
+        <w:rPr>
+          <w:sz w:val="36"/>
+          <w:szCs w:val="36"/>
+          <w:rtl w:val="0"/>
+        </w:rPr>
+        <w:t xml:space="preserve">Student:</w:t>
+      </w:r>
+    </w:p>
+    <w:p>
+      <w:pPr>
+        <w:numPr>
+          <w:ilvl w:val="0"/>
+          <w:numId w:val="3"/>
+        </w:numPr>
+        <w:ind w:left="720" w:hanging="360"/>
+        <w:rPr>
+          <w:sz w:val="36"/>
+          <w:szCs w:val="36"/>
+          <w:u w:val="none"/>
+        </w:rPr>
+      </w:pPr>
+      <w:r>
+        <w:rPr>
+          <w:sz w:val="36"/>
+          <w:szCs w:val="36"/>
+          <w:rtl w:val="0"/>
+        </w:rPr>
+        <w:t xml:space="preserve">email:  </w:t>
+      </w:r>
+      <w:hyperlink r:id="rId11">
+        <w:r>
+          <w:rPr>
+            <w:color w:val="1155cc"/>
+            <w:sz w:val="36"/>
+            <w:szCs w:val="36"/>
+            <w:u w:val="single"/>
+            <w:rtl w:val="0"/>
+          </w:rPr>
+          <w:t xml:space="preserve">bellinelli@gmail.com</w:t>
+        </w:r>
+      </w:hyperlink>
+      <w:r>
+        <w:rPr>
+          <w:rtl w:val="0"/>
+        </w:rPr>
+      </w:r>
+    </w:p>
+    <w:p>
+      <w:pPr>
+        <w:numPr>
+          <w:ilvl w:val="0"/>
+          <w:numId w:val="3"/>
+        </w:numPr>
+        <w:ind w:left="720" w:hanging="360"/>
+        <w:rPr>
+          <w:sz w:val="36"/>
+          <w:szCs w:val="36"/>
+          <w:u w:val="none"/>
+        </w:rPr>
+      </w:pPr>
+      <w:r>
+        <w:rPr>
+          <w:sz w:val="36"/>
+          <w:szCs w:val="36"/>
+          <w:rtl w:val="0"/>
+        </w:rPr>
+        <w:t xml:space="preserve">password: 123</w:t>
+      </w:r>
+    </w:p>
+    <w:p>
+      <w:pPr>
+        <w:ind w:left="0" w:firstLine="0"/>
+        <w:rPr>
+          <w:sz w:val="36"/>
+          <w:szCs w:val="36"/>
+        </w:rPr>
+      </w:pPr>
+      <w:r>
+        <w:rPr>
+          <w:rtl w:val="0"/>
+        </w:rPr>
+      </w:r>
+    </w:p>
+    <w:p>
+      <w:pPr>
+        <w:ind w:left="0" w:firstLine="0"/>
+        <w:rPr>
+          <w:sz w:val="36"/>
+          <w:szCs w:val="36"/>
+        </w:rPr>
+      </w:pPr>
+      <w:r>
+        <w:rPr>
+          <w:sz w:val="36"/>
+          <w:szCs w:val="36"/>
+          <w:rtl w:val="0"/>
+        </w:rPr>
+        <w:t xml:space="preserve">Professor: </w:t>
+      </w:r>
+    </w:p>
+    <w:p>
+      <w:pPr>
+        <w:numPr>
+          <w:ilvl w:val="0"/>
+          <w:numId w:val="6"/>
+        </w:numPr>
+        <w:ind w:left="720" w:hanging="360"/>
+        <w:rPr>
+          <w:sz w:val="36"/>
+          <w:szCs w:val="36"/>
+          <w:u w:val="none"/>
+        </w:rPr>
+      </w:pPr>
+      <w:r>
+        <w:rPr>
+          <w:sz w:val="36"/>
+          <w:szCs w:val="36"/>
+          <w:rtl w:val="0"/>
+        </w:rPr>
+        <w:t xml:space="preserve">email: </w:t>
+      </w:r>
+      <w:hyperlink r:id="rId12">
+        <w:r>
+          <w:rPr>
+            <w:color w:val="1155cc"/>
+            <w:sz w:val="36"/>
+            <w:szCs w:val="36"/>
+            <w:u w:val="single"/>
+            <w:rtl w:val="0"/>
+          </w:rPr>
+          <w:t xml:space="preserve">buono@uniba.it</w:t>
+        </w:r>
+      </w:hyperlink>
+      <w:r>
+        <w:rPr>
+          <w:rtl w:val="0"/>
+        </w:rPr>
+      </w:r>
+    </w:p>
+    <w:p>
+      <w:pPr>
+        <w:numPr>
+          <w:ilvl w:val="0"/>
+          <w:numId w:val="6"/>
+        </w:numPr>
+        <w:ind w:left="720" w:hanging="360"/>
+        <w:rPr>
+          <w:sz w:val="36"/>
+          <w:szCs w:val="36"/>
+          <w:u w:val="none"/>
+        </w:rPr>
+      </w:pPr>
+      <w:r>
+        <w:rPr>
+          <w:sz w:val="36"/>
+          <w:szCs w:val="36"/>
+          <w:rtl w:val="0"/>
+        </w:rPr>
+        <w:t xml:space="preserve">password: Buono123</w:t>
+      </w:r>
       <w:r>
         <w:rPr>
           <w:rtl w:val="0"/>
@@ -592,7 +785,7 @@
       </w:r>
     </w:p>
     <w:sectPr>
-      <w:footerReference r:id="rId11" w:type="default"/>
+      <w:footerReference r:id="rId13" w:type="default"/>
       <w:pgSz w:h="16834" w:w="11909"/>
       <w:pgMar w:bottom="1440" w:top="1440" w:left="1440" w:right="1440" w:header="720" w:footer="720"/>
       <w:pgNumType w:start="1"/>
@@ -1058,6 +1251,226 @@
       </w:rPr>
     </w:lvl>
   </w:abstractNum>
+  <w:abstractNum w:abstractNumId="5">
+    <w:lvl w:ilvl="0">
+      <w:start w:val="1"/>
+      <w:numFmt w:val="bullet"/>
+      <w:lvlText w:val="-"/>
+      <w:lvlJc w:val="left"/>
+      <w:pPr>
+        <w:ind w:left="720" w:hanging="360"/>
+      </w:pPr>
+      <w:rPr>
+        <w:u w:val="none"/>
+      </w:rPr>
+    </w:lvl>
+    <w:lvl w:ilvl="1">
+      <w:start w:val="1"/>
+      <w:numFmt w:val="bullet"/>
+      <w:lvlText w:val="-"/>
+      <w:lvlJc w:val="left"/>
+      <w:pPr>
+        <w:ind w:left="1440" w:hanging="360"/>
+      </w:pPr>
+      <w:rPr>
+        <w:u w:val="none"/>
+      </w:rPr>
+    </w:lvl>
+    <w:lvl w:ilvl="2">
+      <w:start w:val="1"/>
+      <w:numFmt w:val="bullet"/>
+      <w:lvlText w:val="-"/>
+      <w:lvlJc w:val="left"/>
+      <w:pPr>
+        <w:ind w:left="2160" w:hanging="360"/>
+      </w:pPr>
+      <w:rPr>
+        <w:u w:val="none"/>
+      </w:rPr>
+    </w:lvl>
+    <w:lvl w:ilvl="3">
+      <w:start w:val="1"/>
+      <w:numFmt w:val="bullet"/>
+      <w:lvlText w:val="-"/>
+      <w:lvlJc w:val="left"/>
+      <w:pPr>
+        <w:ind w:left="2880" w:hanging="360"/>
+      </w:pPr>
+      <w:rPr>
+        <w:u w:val="none"/>
+      </w:rPr>
+    </w:lvl>
+    <w:lvl w:ilvl="4">
+      <w:start w:val="1"/>
+      <w:numFmt w:val="bullet"/>
+      <w:lvlText w:val="-"/>
+      <w:lvlJc w:val="left"/>
+      <w:pPr>
+        <w:ind w:left="3600" w:hanging="360"/>
+      </w:pPr>
+      <w:rPr>
+        <w:u w:val="none"/>
+      </w:rPr>
+    </w:lvl>
+    <w:lvl w:ilvl="5">
+      <w:start w:val="1"/>
+      <w:numFmt w:val="bullet"/>
+      <w:lvlText w:val="-"/>
+      <w:lvlJc w:val="left"/>
+      <w:pPr>
+        <w:ind w:left="4320" w:hanging="360"/>
+      </w:pPr>
+      <w:rPr>
+        <w:u w:val="none"/>
+      </w:rPr>
+    </w:lvl>
+    <w:lvl w:ilvl="6">
+      <w:start w:val="1"/>
+      <w:numFmt w:val="bullet"/>
+      <w:lvlText w:val="-"/>
+      <w:lvlJc w:val="left"/>
+      <w:pPr>
+        <w:ind w:left="5040" w:hanging="360"/>
+      </w:pPr>
+      <w:rPr>
+        <w:u w:val="none"/>
+      </w:rPr>
+    </w:lvl>
+    <w:lvl w:ilvl="7">
+      <w:start w:val="1"/>
+      <w:numFmt w:val="bullet"/>
+      <w:lvlText w:val="-"/>
+      <w:lvlJc w:val="left"/>
+      <w:pPr>
+        <w:ind w:left="5760" w:hanging="360"/>
+      </w:pPr>
+      <w:rPr>
+        <w:u w:val="none"/>
+      </w:rPr>
+    </w:lvl>
+    <w:lvl w:ilvl="8">
+      <w:start w:val="1"/>
+      <w:numFmt w:val="bullet"/>
+      <w:lvlText w:val="-"/>
+      <w:lvlJc w:val="left"/>
+      <w:pPr>
+        <w:ind w:left="6480" w:hanging="360"/>
+      </w:pPr>
+      <w:rPr>
+        <w:u w:val="none"/>
+      </w:rPr>
+    </w:lvl>
+  </w:abstractNum>
+  <w:abstractNum w:abstractNumId="6">
+    <w:lvl w:ilvl="0">
+      <w:start w:val="1"/>
+      <w:numFmt w:val="bullet"/>
+      <w:lvlText w:val="-"/>
+      <w:lvlJc w:val="left"/>
+      <w:pPr>
+        <w:ind w:left="720" w:hanging="360"/>
+      </w:pPr>
+      <w:rPr>
+        <w:u w:val="none"/>
+      </w:rPr>
+    </w:lvl>
+    <w:lvl w:ilvl="1">
+      <w:start w:val="1"/>
+      <w:numFmt w:val="bullet"/>
+      <w:lvlText w:val="-"/>
+      <w:lvlJc w:val="left"/>
+      <w:pPr>
+        <w:ind w:left="1440" w:hanging="360"/>
+      </w:pPr>
+      <w:rPr>
+        <w:u w:val="none"/>
+      </w:rPr>
+    </w:lvl>
+    <w:lvl w:ilvl="2">
+      <w:start w:val="1"/>
+      <w:numFmt w:val="bullet"/>
+      <w:lvlText w:val="-"/>
+      <w:lvlJc w:val="left"/>
+      <w:pPr>
+        <w:ind w:left="2160" w:hanging="360"/>
+      </w:pPr>
+      <w:rPr>
+        <w:u w:val="none"/>
+      </w:rPr>
+    </w:lvl>
+    <w:lvl w:ilvl="3">
+      <w:start w:val="1"/>
+      <w:numFmt w:val="bullet"/>
+      <w:lvlText w:val="-"/>
+      <w:lvlJc w:val="left"/>
+      <w:pPr>
+        <w:ind w:left="2880" w:hanging="360"/>
+      </w:pPr>
+      <w:rPr>
+        <w:u w:val="none"/>
+      </w:rPr>
+    </w:lvl>
+    <w:lvl w:ilvl="4">
+      <w:start w:val="1"/>
+      <w:numFmt w:val="bullet"/>
+      <w:lvlText w:val="-"/>
+      <w:lvlJc w:val="left"/>
+      <w:pPr>
+        <w:ind w:left="3600" w:hanging="360"/>
+      </w:pPr>
+      <w:rPr>
+        <w:u w:val="none"/>
+      </w:rPr>
+    </w:lvl>
+    <w:lvl w:ilvl="5">
+      <w:start w:val="1"/>
+      <w:numFmt w:val="bullet"/>
+      <w:lvlText w:val="-"/>
+      <w:lvlJc w:val="left"/>
+      <w:pPr>
+        <w:ind w:left="4320" w:hanging="360"/>
+      </w:pPr>
+      <w:rPr>
+        <w:u w:val="none"/>
+      </w:rPr>
+    </w:lvl>
+    <w:lvl w:ilvl="6">
+      <w:start w:val="1"/>
+      <w:numFmt w:val="bullet"/>
+      <w:lvlText w:val="-"/>
+      <w:lvlJc w:val="left"/>
+      <w:pPr>
+        <w:ind w:left="5040" w:hanging="360"/>
+      </w:pPr>
+      <w:rPr>
+        <w:u w:val="none"/>
+      </w:rPr>
+    </w:lvl>
+    <w:lvl w:ilvl="7">
+      <w:start w:val="1"/>
+      <w:numFmt w:val="bullet"/>
+      <w:lvlText w:val="-"/>
+      <w:lvlJc w:val="left"/>
+      <w:pPr>
+        <w:ind w:left="5760" w:hanging="360"/>
+      </w:pPr>
+      <w:rPr>
+        <w:u w:val="none"/>
+      </w:rPr>
+    </w:lvl>
+    <w:lvl w:ilvl="8">
+      <w:start w:val="1"/>
+      <w:numFmt w:val="bullet"/>
+      <w:lvlText w:val="-"/>
+      <w:lvlJc w:val="left"/>
+      <w:pPr>
+        <w:ind w:left="6480" w:hanging="360"/>
+      </w:pPr>
+      <w:rPr>
+        <w:u w:val="none"/>
+      </w:rPr>
+    </w:lvl>
+  </w:abstractNum>
   <w:num w:numId="1">
     <w:abstractNumId w:val="1"/>
   </w:num>
@@ -1069,6 +1482,12 @@
   </w:num>
   <w:num w:numId="4">
     <w:abstractNumId w:val="4"/>
+  </w:num>
+  <w:num w:numId="5">
+    <w:abstractNumId w:val="5"/>
+  </w:num>
+  <w:num w:numId="6">
+    <w:abstractNumId w:val="6"/>
   </w:num>
 </w:numbering>
 </file>

</xml_diff>